<commit_message>
Agregado de artículos de la semana 2
</commit_message>
<xml_diff>
--- a/Data_Science_Readings.docx
+++ b/Data_Science_Readings.docx
@@ -1,6 +1,6 @@
 
 <file path=word/document.xml><?xml version="1.0" encoding="utf-8"?>
-<w:document xmlns:wpc="http://schemas.microsoft.com/office/word/2010/wordprocessingCanvas" xmlns:cx="http://schemas.microsoft.com/office/drawing/2014/chartex" xmlns:cx1="http://schemas.microsoft.com/office/drawing/2015/9/8/chartex" xmlns:cx2="http://schemas.microsoft.com/office/drawing/2015/10/21/chartex" xmlns:cx3="http://schemas.microsoft.com/office/drawing/2016/5/9/chartex" xmlns:cx4="http://schemas.microsoft.com/office/drawing/2016/5/10/chartex" xmlns:cx5="http://schemas.microsoft.com/office/drawing/2016/5/11/chartex" xmlns:cx6="http://schemas.microsoft.com/office/drawing/2016/5/12/chartex" xmlns:cx7="http://schemas.microsoft.com/office/drawing/2016/5/13/chartex" xmlns:cx8="http://schemas.microsoft.com/office/drawing/2016/5/14/chartex" xmlns:mc="http://schemas.openxmlformats.org/markup-compatibility/2006" xmlns:aink="http://schemas.microsoft.com/office/drawing/2016/ink" xmlns:am3d="http://schemas.microsoft.com/office/drawing/2017/model3d" xmlns:o="urn:schemas-microsoft-com:office:office" xmlns:r="http://schemas.openxmlformats.org/officeDocument/2006/relationships" xmlns:m="http://schemas.openxmlformats.org/officeDocument/2006/math" xmlns:v="urn:schemas-microsoft-com:vml" xmlns:wp14="http://schemas.microsoft.com/office/word/2010/wordprocessingDrawing" xmlns:wp="http://schemas.openxmlformats.org/drawingml/2006/wordprocessingDrawing" xmlns:w10="urn:schemas-microsoft-com:office:word" xmlns:w="http://schemas.openxmlformats.org/wordprocessingml/2006/main" xmlns:w14="http://schemas.microsoft.com/office/word/2010/wordml" xmlns:w15="http://schemas.microsoft.com/office/word/2012/wordml" xmlns:w16cid="http://schemas.microsoft.com/office/word/2016/wordml/cid" xmlns:w16se="http://schemas.microsoft.com/office/word/2015/wordml/symex" xmlns:wpg="http://schemas.microsoft.com/office/word/2010/wordprocessingGroup" xmlns:wpi="http://schemas.microsoft.com/office/word/2010/wordprocessingInk" xmlns:wne="http://schemas.microsoft.com/office/word/2006/wordml" xmlns:wps="http://schemas.microsoft.com/office/word/2010/wordprocessingShape" mc:Ignorable="w14 w15 w16se w16cid wp14">
+<w:document xmlns:wpc="http://schemas.microsoft.com/office/word/2010/wordprocessingCanvas" xmlns:cx="http://schemas.microsoft.com/office/drawing/2014/chartex" xmlns:cx1="http://schemas.microsoft.com/office/drawing/2015/9/8/chartex" xmlns:cx2="http://schemas.microsoft.com/office/drawing/2015/10/21/chartex" xmlns:cx3="http://schemas.microsoft.com/office/drawing/2016/5/9/chartex" xmlns:cx4="http://schemas.microsoft.com/office/drawing/2016/5/10/chartex" xmlns:cx5="http://schemas.microsoft.com/office/drawing/2016/5/11/chartex" xmlns:cx6="http://schemas.microsoft.com/office/drawing/2016/5/12/chartex" xmlns:cx7="http://schemas.microsoft.com/office/drawing/2016/5/13/chartex" xmlns:cx8="http://schemas.microsoft.com/office/drawing/2016/5/14/chartex" xmlns:mc="http://schemas.openxmlformats.org/markup-compatibility/2006" xmlns:aink="http://schemas.microsoft.com/office/drawing/2016/ink" xmlns:am3d="http://schemas.microsoft.com/office/drawing/2017/model3d" xmlns:o="urn:schemas-microsoft-com:office:office" xmlns:r="http://schemas.openxmlformats.org/officeDocument/2006/relationships" xmlns:m="http://schemas.openxmlformats.org/officeDocument/2006/math" xmlns:v="urn:schemas-microsoft-com:vml" xmlns:wp14="http://schemas.microsoft.com/office/word/2010/wordprocessingDrawing" xmlns:wp="http://schemas.openxmlformats.org/drawingml/2006/wordprocessingDrawing" xmlns:w10="urn:schemas-microsoft-com:office:word" xmlns:w="http://schemas.openxmlformats.org/wordprocessingml/2006/main" xmlns:w14="http://schemas.microsoft.com/office/word/2010/wordml" xmlns:w15="http://schemas.microsoft.com/office/word/2012/wordml" xmlns:w16cex="http://schemas.microsoft.com/office/word/2018/wordml/cex" xmlns:w16cid="http://schemas.microsoft.com/office/word/2016/wordml/cid" xmlns:w16="http://schemas.microsoft.com/office/word/2018/wordml" xmlns:w16se="http://schemas.microsoft.com/office/word/2015/wordml/symex" xmlns:wpg="http://schemas.microsoft.com/office/word/2010/wordprocessingGroup" xmlns:wpi="http://schemas.microsoft.com/office/word/2010/wordprocessingInk" xmlns:wne="http://schemas.microsoft.com/office/word/2006/wordml" xmlns:wps="http://schemas.microsoft.com/office/word/2010/wordprocessingShape" mc:Ignorable="w14 w15 w16se w16cid w16 w16cex wp14">
   <w:body>
     <w:p>
       <w:pPr>
@@ -27,8 +27,6 @@
         </w:rPr>
         <w:t xml:space="preserve"> – ML Cracks!</w:t>
       </w:r>
-      <w:bookmarkStart w:id="0" w:name="_GoBack"/>
-      <w:bookmarkEnd w:id="0"/>
     </w:p>
     <w:p>
       <w:pPr>
@@ -128,6 +126,7 @@
         </w:rPr>
         <w:t xml:space="preserve">Website: </w:t>
       </w:r>
+      <w:proofErr w:type="spellStart"/>
       <w:r>
         <w:rPr>
           <w:sz w:val="24"/>
@@ -135,6 +134,7 @@
         </w:rPr>
         <w:t>kdnuggets</w:t>
       </w:r>
+      <w:proofErr w:type="spellEnd"/>
     </w:p>
     <w:p>
       <w:pPr>
@@ -201,7 +201,7 @@
           <w:szCs w:val="24"/>
           <w:lang w:val="es-AR"/>
         </w:rPr>
-        <w:t xml:space="preserve"> (Aquí le toca al manager Lonardi)</w:t>
+        <w:t xml:space="preserve"> </w:t>
       </w:r>
     </w:p>
     <w:p>
@@ -226,7 +226,7 @@
           <w:sz w:val="24"/>
           <w:szCs w:val="24"/>
         </w:rPr>
-        <w:t>abcdefg</w:t>
+        <w:t>How to make SGD Classifier perform as well as Logistic Regression using parfit</w:t>
       </w:r>
     </w:p>
     <w:p>
@@ -251,7 +251,7 @@
           <w:sz w:val="24"/>
           <w:szCs w:val="24"/>
         </w:rPr>
-        <w:t>abcdefg</w:t>
+        <w:t>Linear Classifiers</w:t>
       </w:r>
     </w:p>
     <w:p>
@@ -276,7 +276,7 @@
           <w:sz w:val="24"/>
           <w:szCs w:val="24"/>
         </w:rPr>
-        <w:t>abcdefg</w:t>
+        <w:t>Towards Data Science</w:t>
       </w:r>
     </w:p>
     <w:p>
@@ -291,27 +291,163 @@
         </w:rPr>
         <w:t xml:space="preserve">Link/URL: </w:t>
       </w:r>
-      <w:r>
-        <w:rPr>
-          <w:color w:val="0000FF"/>
-          <w:u w:val="single"/>
-        </w:rPr>
-        <w:t>https://www.</w:t>
-      </w:r>
-      <w:r>
-        <w:rPr>
-          <w:color w:val="0000FF"/>
-          <w:u w:val="single"/>
-        </w:rPr>
-        <w:t>apurro</w:t>
-      </w:r>
-      <w:r>
-        <w:rPr>
-          <w:color w:val="0000FF"/>
-          <w:u w:val="single"/>
-        </w:rPr>
-        <w:t>.com/</w:t>
-      </w:r>
+      <w:hyperlink r:id="rId8" w:history="1">
+        <w:r>
+          <w:rPr>
+            <w:rStyle w:val="Hipervnculo"/>
+          </w:rPr>
+          <w:t>https://towardsdatascience.com/how-to-make-sgd-classifier-perform-as-well-as-logistic-regression-using-parfit-cc10bca2d3c4</w:t>
+        </w:r>
+      </w:hyperlink>
+    </w:p>
+    <w:p>
+      <w:pPr>
+        <w:rPr>
+          <w:b/>
+          <w:sz w:val="24"/>
+          <w:szCs w:val="24"/>
+        </w:rPr>
+      </w:pPr>
+      <w:r>
+        <w:rPr>
+          <w:b/>
+          <w:sz w:val="24"/>
+          <w:szCs w:val="24"/>
+        </w:rPr>
+        <w:t>N°</w:t>
+      </w:r>
+      <w:r>
+        <w:rPr>
+          <w:b/>
+          <w:sz w:val="24"/>
+          <w:szCs w:val="24"/>
+        </w:rPr>
+        <w:t>3</w:t>
+      </w:r>
+      <w:r>
+        <w:rPr>
+          <w:b/>
+          <w:sz w:val="24"/>
+          <w:szCs w:val="24"/>
+        </w:rPr>
+        <w:t xml:space="preserve">: </w:t>
+      </w:r>
+    </w:p>
+    <w:p>
+      <w:pPr>
+        <w:ind w:left="454"/>
+        <w:jc w:val="both"/>
+        <w:rPr>
+          <w:sz w:val="24"/>
+          <w:szCs w:val="24"/>
+        </w:rPr>
+      </w:pPr>
+      <w:r>
+        <w:rPr>
+          <w:b/>
+          <w:sz w:val="24"/>
+          <w:szCs w:val="24"/>
+        </w:rPr>
+        <w:t xml:space="preserve">Title: </w:t>
+      </w:r>
+      <w:r>
+        <w:rPr>
+          <w:sz w:val="24"/>
+          <w:szCs w:val="24"/>
+        </w:rPr>
+        <w:t xml:space="preserve">A Practical Guide to Interpreting and </w:t>
+      </w:r>
+      <w:proofErr w:type="spellStart"/>
+      <w:r>
+        <w:rPr>
+          <w:sz w:val="24"/>
+          <w:szCs w:val="24"/>
+        </w:rPr>
+        <w:t>Visualising</w:t>
+      </w:r>
+      <w:proofErr w:type="spellEnd"/>
+      <w:r>
+        <w:rPr>
+          <w:sz w:val="24"/>
+          <w:szCs w:val="24"/>
+        </w:rPr>
+        <w:t xml:space="preserve"> Support Vector Machines</w:t>
+      </w:r>
+    </w:p>
+    <w:p>
+      <w:pPr>
+        <w:ind w:left="454"/>
+        <w:jc w:val="both"/>
+        <w:rPr>
+          <w:b/>
+          <w:sz w:val="24"/>
+          <w:szCs w:val="24"/>
+        </w:rPr>
+      </w:pPr>
+      <w:r>
+        <w:rPr>
+          <w:b/>
+          <w:sz w:val="24"/>
+          <w:szCs w:val="24"/>
+        </w:rPr>
+        <w:t xml:space="preserve">Topic: </w:t>
+      </w:r>
+      <w:r>
+        <w:rPr>
+          <w:sz w:val="24"/>
+          <w:szCs w:val="24"/>
+        </w:rPr>
+        <w:t>Linear Classifiers</w:t>
+      </w:r>
+    </w:p>
+    <w:p>
+      <w:pPr>
+        <w:ind w:left="454"/>
+        <w:rPr>
+          <w:b/>
+          <w:sz w:val="24"/>
+          <w:szCs w:val="24"/>
+        </w:rPr>
+      </w:pPr>
+      <w:r>
+        <w:rPr>
+          <w:b/>
+          <w:sz w:val="24"/>
+          <w:szCs w:val="24"/>
+        </w:rPr>
+        <w:t xml:space="preserve">Website: </w:t>
+      </w:r>
+      <w:r>
+        <w:rPr>
+          <w:sz w:val="24"/>
+          <w:szCs w:val="24"/>
+        </w:rPr>
+        <w:t>Towards Data Science</w:t>
+      </w:r>
+    </w:p>
+    <w:p>
+      <w:pPr>
+        <w:ind w:left="454"/>
+      </w:pPr>
+      <w:r>
+        <w:rPr>
+          <w:b/>
+          <w:sz w:val="24"/>
+          <w:szCs w:val="24"/>
+        </w:rPr>
+        <w:t>Link/URL:</w:t>
+      </w:r>
+      <w:r>
+        <w:t xml:space="preserve"> </w:t>
+      </w:r>
+      <w:hyperlink r:id="rId9" w:history="1">
+        <w:r>
+          <w:rPr>
+            <w:rStyle w:val="Hipervnculo"/>
+          </w:rPr>
+          <w:t>https://towardsdatascience.com/a-practical-guide-to-interpreting-and-visualising-support-vector-machines-97d2a5b0564e</w:t>
+        </w:r>
+      </w:hyperlink>
     </w:p>
     <w:p>
       <w:pPr>
@@ -333,7 +469,7 @@
 </file>
 
 <file path=word/endnotes.xml><?xml version="1.0" encoding="utf-8"?>
-<w:endnotes xmlns:wpc="http://schemas.microsoft.com/office/word/2010/wordprocessingCanvas" xmlns:cx="http://schemas.microsoft.com/office/drawing/2014/chartex" xmlns:cx1="http://schemas.microsoft.com/office/drawing/2015/9/8/chartex" xmlns:cx2="http://schemas.microsoft.com/office/drawing/2015/10/21/chartex" xmlns:cx3="http://schemas.microsoft.com/office/drawing/2016/5/9/chartex" xmlns:cx4="http://schemas.microsoft.com/office/drawing/2016/5/10/chartex" xmlns:cx5="http://schemas.microsoft.com/office/drawing/2016/5/11/chartex" xmlns:cx6="http://schemas.microsoft.com/office/drawing/2016/5/12/chartex" xmlns:cx7="http://schemas.microsoft.com/office/drawing/2016/5/13/chartex" xmlns:cx8="http://schemas.microsoft.com/office/drawing/2016/5/14/chartex" xmlns:mc="http://schemas.openxmlformats.org/markup-compatibility/2006" xmlns:aink="http://schemas.microsoft.com/office/drawing/2016/ink" xmlns:am3d="http://schemas.microsoft.com/office/drawing/2017/model3d" xmlns:o="urn:schemas-microsoft-com:office:office" xmlns:r="http://schemas.openxmlformats.org/officeDocument/2006/relationships" xmlns:m="http://schemas.openxmlformats.org/officeDocument/2006/math" xmlns:v="urn:schemas-microsoft-com:vml" xmlns:wp14="http://schemas.microsoft.com/office/word/2010/wordprocessingDrawing" xmlns:wp="http://schemas.openxmlformats.org/drawingml/2006/wordprocessingDrawing" xmlns:w10="urn:schemas-microsoft-com:office:word" xmlns:w="http://schemas.openxmlformats.org/wordprocessingml/2006/main" xmlns:w14="http://schemas.microsoft.com/office/word/2010/wordml" xmlns:w15="http://schemas.microsoft.com/office/word/2012/wordml" xmlns:w16cid="http://schemas.microsoft.com/office/word/2016/wordml/cid" xmlns:w16se="http://schemas.microsoft.com/office/word/2015/wordml/symex" xmlns:wpg="http://schemas.microsoft.com/office/word/2010/wordprocessingGroup" xmlns:wpi="http://schemas.microsoft.com/office/word/2010/wordprocessingInk" xmlns:wne="http://schemas.microsoft.com/office/word/2006/wordml" xmlns:wps="http://schemas.microsoft.com/office/word/2010/wordprocessingShape" mc:Ignorable="w14 w15 w16se w16cid wp14">
+<w:endnotes xmlns:wpc="http://schemas.microsoft.com/office/word/2010/wordprocessingCanvas" xmlns:cx="http://schemas.microsoft.com/office/drawing/2014/chartex" xmlns:cx1="http://schemas.microsoft.com/office/drawing/2015/9/8/chartex" xmlns:cx2="http://schemas.microsoft.com/office/drawing/2015/10/21/chartex" xmlns:cx3="http://schemas.microsoft.com/office/drawing/2016/5/9/chartex" xmlns:cx4="http://schemas.microsoft.com/office/drawing/2016/5/10/chartex" xmlns:cx5="http://schemas.microsoft.com/office/drawing/2016/5/11/chartex" xmlns:cx6="http://schemas.microsoft.com/office/drawing/2016/5/12/chartex" xmlns:cx7="http://schemas.microsoft.com/office/drawing/2016/5/13/chartex" xmlns:cx8="http://schemas.microsoft.com/office/drawing/2016/5/14/chartex" xmlns:mc="http://schemas.openxmlformats.org/markup-compatibility/2006" xmlns:aink="http://schemas.microsoft.com/office/drawing/2016/ink" xmlns:am3d="http://schemas.microsoft.com/office/drawing/2017/model3d" xmlns:o="urn:schemas-microsoft-com:office:office" xmlns:r="http://schemas.openxmlformats.org/officeDocument/2006/relationships" xmlns:m="http://schemas.openxmlformats.org/officeDocument/2006/math" xmlns:v="urn:schemas-microsoft-com:vml" xmlns:wp14="http://schemas.microsoft.com/office/word/2010/wordprocessingDrawing" xmlns:wp="http://schemas.openxmlformats.org/drawingml/2006/wordprocessingDrawing" xmlns:w10="urn:schemas-microsoft-com:office:word" xmlns:w="http://schemas.openxmlformats.org/wordprocessingml/2006/main" xmlns:w14="http://schemas.microsoft.com/office/word/2010/wordml" xmlns:w15="http://schemas.microsoft.com/office/word/2012/wordml" xmlns:w16cex="http://schemas.microsoft.com/office/word/2018/wordml/cex" xmlns:w16cid="http://schemas.microsoft.com/office/word/2016/wordml/cid" xmlns:w16="http://schemas.microsoft.com/office/word/2018/wordml" xmlns:w16se="http://schemas.microsoft.com/office/word/2015/wordml/symex" xmlns:wpg="http://schemas.microsoft.com/office/word/2010/wordprocessingGroup" xmlns:wpi="http://schemas.microsoft.com/office/word/2010/wordprocessingInk" xmlns:wne="http://schemas.microsoft.com/office/word/2006/wordml" xmlns:wps="http://schemas.microsoft.com/office/word/2010/wordprocessingShape" mc:Ignorable="w14 w15 w16se w16cid w16 w16cex wp14">
   <w:endnote w:type="separator" w:id="-1">
     <w:p>
       <w:pPr>
@@ -358,7 +494,7 @@
 </file>
 
 <file path=word/footnotes.xml><?xml version="1.0" encoding="utf-8"?>
-<w:footnotes xmlns:wpc="http://schemas.microsoft.com/office/word/2010/wordprocessingCanvas" xmlns:cx="http://schemas.microsoft.com/office/drawing/2014/chartex" xmlns:cx1="http://schemas.microsoft.com/office/drawing/2015/9/8/chartex" xmlns:cx2="http://schemas.microsoft.com/office/drawing/2015/10/21/chartex" xmlns:cx3="http://schemas.microsoft.com/office/drawing/2016/5/9/chartex" xmlns:cx4="http://schemas.microsoft.com/office/drawing/2016/5/10/chartex" xmlns:cx5="http://schemas.microsoft.com/office/drawing/2016/5/11/chartex" xmlns:cx6="http://schemas.microsoft.com/office/drawing/2016/5/12/chartex" xmlns:cx7="http://schemas.microsoft.com/office/drawing/2016/5/13/chartex" xmlns:cx8="http://schemas.microsoft.com/office/drawing/2016/5/14/chartex" xmlns:mc="http://schemas.openxmlformats.org/markup-compatibility/2006" xmlns:aink="http://schemas.microsoft.com/office/drawing/2016/ink" xmlns:am3d="http://schemas.microsoft.com/office/drawing/2017/model3d" xmlns:o="urn:schemas-microsoft-com:office:office" xmlns:r="http://schemas.openxmlformats.org/officeDocument/2006/relationships" xmlns:m="http://schemas.openxmlformats.org/officeDocument/2006/math" xmlns:v="urn:schemas-microsoft-com:vml" xmlns:wp14="http://schemas.microsoft.com/office/word/2010/wordprocessingDrawing" xmlns:wp="http://schemas.openxmlformats.org/drawingml/2006/wordprocessingDrawing" xmlns:w10="urn:schemas-microsoft-com:office:word" xmlns:w="http://schemas.openxmlformats.org/wordprocessingml/2006/main" xmlns:w14="http://schemas.microsoft.com/office/word/2010/wordml" xmlns:w15="http://schemas.microsoft.com/office/word/2012/wordml" xmlns:w16cid="http://schemas.microsoft.com/office/word/2016/wordml/cid" xmlns:w16se="http://schemas.microsoft.com/office/word/2015/wordml/symex" xmlns:wpg="http://schemas.microsoft.com/office/word/2010/wordprocessingGroup" xmlns:wpi="http://schemas.microsoft.com/office/word/2010/wordprocessingInk" xmlns:wne="http://schemas.microsoft.com/office/word/2006/wordml" xmlns:wps="http://schemas.microsoft.com/office/word/2010/wordprocessingShape" mc:Ignorable="w14 w15 w16se w16cid wp14">
+<w:footnotes xmlns:wpc="http://schemas.microsoft.com/office/word/2010/wordprocessingCanvas" xmlns:cx="http://schemas.microsoft.com/office/drawing/2014/chartex" xmlns:cx1="http://schemas.microsoft.com/office/drawing/2015/9/8/chartex" xmlns:cx2="http://schemas.microsoft.com/office/drawing/2015/10/21/chartex" xmlns:cx3="http://schemas.microsoft.com/office/drawing/2016/5/9/chartex" xmlns:cx4="http://schemas.microsoft.com/office/drawing/2016/5/10/chartex" xmlns:cx5="http://schemas.microsoft.com/office/drawing/2016/5/11/chartex" xmlns:cx6="http://schemas.microsoft.com/office/drawing/2016/5/12/chartex" xmlns:cx7="http://schemas.microsoft.com/office/drawing/2016/5/13/chartex" xmlns:cx8="http://schemas.microsoft.com/office/drawing/2016/5/14/chartex" xmlns:mc="http://schemas.openxmlformats.org/markup-compatibility/2006" xmlns:aink="http://schemas.microsoft.com/office/drawing/2016/ink" xmlns:am3d="http://schemas.microsoft.com/office/drawing/2017/model3d" xmlns:o="urn:schemas-microsoft-com:office:office" xmlns:r="http://schemas.openxmlformats.org/officeDocument/2006/relationships" xmlns:m="http://schemas.openxmlformats.org/officeDocument/2006/math" xmlns:v="urn:schemas-microsoft-com:vml" xmlns:wp14="http://schemas.microsoft.com/office/word/2010/wordprocessingDrawing" xmlns:wp="http://schemas.openxmlformats.org/drawingml/2006/wordprocessingDrawing" xmlns:w10="urn:schemas-microsoft-com:office:word" xmlns:w="http://schemas.openxmlformats.org/wordprocessingml/2006/main" xmlns:w14="http://schemas.microsoft.com/office/word/2010/wordml" xmlns:w15="http://schemas.microsoft.com/office/word/2012/wordml" xmlns:w16cex="http://schemas.microsoft.com/office/word/2018/wordml/cex" xmlns:w16cid="http://schemas.microsoft.com/office/word/2016/wordml/cid" xmlns:w16="http://schemas.microsoft.com/office/word/2018/wordml" xmlns:w16se="http://schemas.microsoft.com/office/word/2015/wordml/symex" xmlns:wpg="http://schemas.microsoft.com/office/word/2010/wordprocessingGroup" xmlns:wpi="http://schemas.microsoft.com/office/word/2010/wordprocessingInk" xmlns:wne="http://schemas.microsoft.com/office/word/2006/wordml" xmlns:wps="http://schemas.microsoft.com/office/word/2010/wordprocessingShape" mc:Ignorable="w14 w15 w16se w16cid w16 w16cex wp14">
   <w:footnote w:type="separator" w:id="-1">
     <w:p>
       <w:pPr>
@@ -383,7 +519,7 @@
 </file>
 
 <file path=word/styles.xml><?xml version="1.0" encoding="utf-8"?>
-<w:styles xmlns:mc="http://schemas.openxmlformats.org/markup-compatibility/2006" xmlns:r="http://schemas.openxmlformats.org/officeDocument/2006/relationships" xmlns:w="http://schemas.openxmlformats.org/wordprocessingml/2006/main" xmlns:w14="http://schemas.microsoft.com/office/word/2010/wordml" xmlns:w15="http://schemas.microsoft.com/office/word/2012/wordml" xmlns:w16cid="http://schemas.microsoft.com/office/word/2016/wordml/cid" xmlns:w16se="http://schemas.microsoft.com/office/word/2015/wordml/symex" mc:Ignorable="w14 w15 w16se w16cid">
+<w:styles xmlns:mc="http://schemas.openxmlformats.org/markup-compatibility/2006" xmlns:r="http://schemas.openxmlformats.org/officeDocument/2006/relationships" xmlns:w="http://schemas.openxmlformats.org/wordprocessingml/2006/main" xmlns:w14="http://schemas.microsoft.com/office/word/2010/wordml" xmlns:w15="http://schemas.microsoft.com/office/word/2012/wordml" xmlns:w16cex="http://schemas.microsoft.com/office/word/2018/wordml/cex" xmlns:w16cid="http://schemas.microsoft.com/office/word/2016/wordml/cid" xmlns:w16="http://schemas.microsoft.com/office/word/2018/wordml" xmlns:w16se="http://schemas.microsoft.com/office/word/2015/wordml/symex" mc:Ignorable="w14 w15 w16se w16cid w16 w16cex">
   <w:docDefaults>
     <w:rPrDefault>
       <w:rPr>
@@ -399,7 +535,7 @@
       </w:pPr>
     </w:pPrDefault>
   </w:docDefaults>
-  <w:latentStyles w:defLockedState="0" w:defUIPriority="99" w:defSemiHidden="0" w:defUnhideWhenUsed="0" w:defQFormat="0" w:count="377">
+  <w:latentStyles w:defLockedState="0" w:defUIPriority="99" w:defSemiHidden="0" w:defUnhideWhenUsed="0" w:defQFormat="0" w:count="376">
     <w:lsdException w:name="Normal" w:uiPriority="0" w:qFormat="1"/>
     <w:lsdException w:name="heading 1" w:uiPriority="9" w:qFormat="1"/>
     <w:lsdException w:name="heading 2" w:semiHidden="1" w:uiPriority="9" w:unhideWhenUsed="1" w:qFormat="1"/>
@@ -505,6 +641,7 @@
     <w:lsdException w:name="HTML Sample" w:semiHidden="1" w:unhideWhenUsed="1"/>
     <w:lsdException w:name="HTML Typewriter" w:semiHidden="1" w:unhideWhenUsed="1"/>
     <w:lsdException w:name="HTML Variable" w:semiHidden="1" w:unhideWhenUsed="1"/>
+    <w:lsdException w:name="Normal Table" w:semiHidden="1" w:unhideWhenUsed="1"/>
     <w:lsdException w:name="annotation subject" w:semiHidden="1" w:unhideWhenUsed="1"/>
     <w:lsdException w:name="No List" w:semiHidden="1" w:unhideWhenUsed="1"/>
     <w:lsdException w:name="Outline List 1" w:semiHidden="1" w:unhideWhenUsed="1"/>
@@ -550,9 +687,11 @@
     <w:lsdException w:name="Table Subtle 1" w:semiHidden="1" w:unhideWhenUsed="1"/>
     <w:lsdException w:name="Table Subtle 2" w:semiHidden="1" w:unhideWhenUsed="1"/>
     <w:lsdException w:name="Table Web 1" w:semiHidden="1" w:unhideWhenUsed="1"/>
+    <w:lsdException w:name="Table Web 2" w:semiHidden="1" w:unhideWhenUsed="1"/>
     <w:lsdException w:name="Table Web 3" w:semiHidden="1" w:unhideWhenUsed="1"/>
     <w:lsdException w:name="Balloon Text" w:semiHidden="1" w:unhideWhenUsed="1"/>
     <w:lsdException w:name="Table Grid" w:uiPriority="39"/>
+    <w:lsdException w:name="Table Theme" w:semiHidden="1" w:unhideWhenUsed="1"/>
     <w:lsdException w:name="Placeholder Text" w:semiHidden="1"/>
     <w:lsdException w:name="No Spacing" w:uiPriority="1" w:qFormat="1"/>
     <w:lsdException w:name="Light Shading" w:uiPriority="60"/>
@@ -773,13 +912,12 @@
     <w:lsdException w:name="Hashtag" w:semiHidden="1" w:unhideWhenUsed="1"/>
     <w:lsdException w:name="Unresolved Mention" w:semiHidden="1" w:unhideWhenUsed="1"/>
     <w:lsdException w:name="Smart Link" w:semiHidden="1" w:unhideWhenUsed="1"/>
-    <w:lsdException w:name="Smart Link Error" w:semiHidden="1" w:unhideWhenUsed="1"/>
   </w:latentStyles>
   <w:style w:type="paragraph" w:default="1" w:styleId="Normal">
     <w:name w:val="Normal"/>
     <w:qFormat/>
   </w:style>
-  <w:style w:type="paragraph" w:styleId="Heading1">
+  <w:style w:type="paragraph" w:styleId="Ttulo1">
     <w:name w:val="heading 1"/>
     <w:basedOn w:val="Normal"/>
     <w:next w:val="Normal"/>
@@ -797,7 +935,7 @@
       <w:szCs w:val="48"/>
     </w:rPr>
   </w:style>
-  <w:style w:type="paragraph" w:styleId="Heading2">
+  <w:style w:type="paragraph" w:styleId="Ttulo2">
     <w:name w:val="heading 2"/>
     <w:basedOn w:val="Normal"/>
     <w:next w:val="Normal"/>
@@ -817,7 +955,7 @@
       <w:szCs w:val="36"/>
     </w:rPr>
   </w:style>
-  <w:style w:type="paragraph" w:styleId="Heading3">
+  <w:style w:type="paragraph" w:styleId="Ttulo3">
     <w:name w:val="heading 3"/>
     <w:basedOn w:val="Normal"/>
     <w:next w:val="Normal"/>
@@ -837,7 +975,7 @@
       <w:szCs w:val="28"/>
     </w:rPr>
   </w:style>
-  <w:style w:type="paragraph" w:styleId="Heading4">
+  <w:style w:type="paragraph" w:styleId="Ttulo4">
     <w:name w:val="heading 4"/>
     <w:basedOn w:val="Normal"/>
     <w:next w:val="Normal"/>
@@ -857,7 +995,7 @@
       <w:szCs w:val="24"/>
     </w:rPr>
   </w:style>
-  <w:style w:type="paragraph" w:styleId="Heading5">
+  <w:style w:type="paragraph" w:styleId="Ttulo5">
     <w:name w:val="heading 5"/>
     <w:basedOn w:val="Normal"/>
     <w:next w:val="Normal"/>
@@ -875,7 +1013,7 @@
       <w:b/>
     </w:rPr>
   </w:style>
-  <w:style w:type="paragraph" w:styleId="Heading6">
+  <w:style w:type="paragraph" w:styleId="Ttulo6">
     <w:name w:val="heading 6"/>
     <w:basedOn w:val="Normal"/>
     <w:next w:val="Normal"/>
@@ -895,13 +1033,13 @@
       <w:szCs w:val="20"/>
     </w:rPr>
   </w:style>
-  <w:style w:type="character" w:default="1" w:styleId="DefaultParagraphFont">
+  <w:style w:type="character" w:default="1" w:styleId="Fuentedeprrafopredeter">
     <w:name w:val="Default Paragraph Font"/>
     <w:uiPriority w:val="1"/>
     <w:semiHidden/>
     <w:unhideWhenUsed/>
   </w:style>
-  <w:style w:type="table" w:default="1" w:styleId="TableNormal">
+  <w:style w:type="table" w:default="1" w:styleId="Tablanormal">
     <w:name w:val="Normal Table"/>
     <w:uiPriority w:val="99"/>
     <w:semiHidden/>
@@ -916,7 +1054,7 @@
       </w:tblCellMar>
     </w:tblPr>
   </w:style>
-  <w:style w:type="numbering" w:default="1" w:styleId="NoList">
+  <w:style w:type="numbering" w:default="1" w:styleId="Sinlista">
     <w:name w:val="No List"/>
     <w:uiPriority w:val="99"/>
     <w:semiHidden/>
@@ -933,7 +1071,7 @@
       </w:tblCellMar>
     </w:tblPr>
   </w:style>
-  <w:style w:type="paragraph" w:styleId="Title">
+  <w:style w:type="paragraph" w:styleId="Ttulo">
     <w:name w:val="Title"/>
     <w:basedOn w:val="Normal"/>
     <w:next w:val="Normal"/>
@@ -950,9 +1088,9 @@
       <w:szCs w:val="72"/>
     </w:rPr>
   </w:style>
-  <w:style w:type="character" w:styleId="Hyperlink">
+  <w:style w:type="character" w:styleId="Hipervnculo">
     <w:name w:val="Hyperlink"/>
-    <w:basedOn w:val="DefaultParagraphFont"/>
+    <w:basedOn w:val="Fuentedeprrafopredeter"/>
     <w:uiPriority w:val="99"/>
     <w:unhideWhenUsed/>
     <w:rsid w:val="0039576D"/>
@@ -961,7 +1099,7 @@
       <w:u w:val="single"/>
     </w:rPr>
   </w:style>
-  <w:style w:type="paragraph" w:styleId="Subtitle">
+  <w:style w:type="paragraph" w:styleId="Subttulo">
     <w:name w:val="Subtitle"/>
     <w:basedOn w:val="Normal"/>
     <w:next w:val="Normal"/>
@@ -980,9 +1118,9 @@
       <w:szCs w:val="48"/>
     </w:rPr>
   </w:style>
-  <w:style w:type="character" w:styleId="UnresolvedMention">
+  <w:style w:type="character" w:styleId="Mencinsinresolver">
     <w:name w:val="Unresolved Mention"/>
-    <w:basedOn w:val="DefaultParagraphFont"/>
+    <w:basedOn w:val="Fuentedeprrafopredeter"/>
     <w:uiPriority w:val="99"/>
     <w:semiHidden/>
     <w:unhideWhenUsed/>

</xml_diff>